<commit_message>
Updated DFS proposal  with user stories
</commit_message>
<xml_diff>
--- a/Docs/Directed Focus Study Project Proposal.docx
+++ b/Docs/Directed Focus Study Project Proposal.docx
@@ -12,19 +12,11 @@
     </w:p>
     <w:p>
       <w:hyperlink r:id="rId6" w:history="1">
-        <w:proofErr w:type="spellStart"/>
         <w:r>
           <w:rPr>
             <w:rStyle w:val="Hyperlink"/>
           </w:rPr>
-          <w:t>Github</w:t>
-        </w:r>
-        <w:proofErr w:type="spellEnd"/>
-        <w:r>
-          <w:rPr>
-            <w:rStyle w:val="Hyperlink"/>
-          </w:rPr>
-          <w:t xml:space="preserve"> link</w:t>
+          <w:t>Github link</w:t>
         </w:r>
       </w:hyperlink>
     </w:p>
@@ -47,15 +39,7 @@
         <w:t>.</w:t>
       </w:r>
       <w:r>
-        <w:t xml:space="preserve"> In industry there have been more and more virtual card games like Hearthstone, Legends of </w:t>
-      </w:r>
-      <w:proofErr w:type="spellStart"/>
-      <w:r>
-        <w:t>Runeterra</w:t>
-      </w:r>
-      <w:proofErr w:type="spellEnd"/>
-      <w:r>
-        <w:t>, and Gwent. Also, the GUI features card games require cover many areas that are common in all games.</w:t>
+        <w:t xml:space="preserve"> In industry there have been more and more virtual card games like Hearthstone, Legends of Runeterra, and Gwent. Also, the GUI features card games require cover many areas that are common in all games.</w:t>
       </w:r>
       <w:r>
         <w:t xml:space="preserve"> The artifact will be a rogue-like deckbuilding game like Slay the Spire</w:t>
@@ -65,8 +49,21 @@
       </w:r>
     </w:p>
     <w:p>
-      <w:r>
-        <w:t xml:space="preserve">Give a high-level overview of your project. </w:t>
+      <w:pPr>
+        <w:pStyle w:val="Heading1"/>
+      </w:pPr>
+      <w:r>
+        <w:t>Detailed Feature Description</w:t>
+      </w:r>
+    </w:p>
+    <w:p>
+      <w:r>
+        <w:t>Features:</w:t>
+      </w:r>
+    </w:p>
+    <w:p>
+      <w:r>
+        <w:t>Midterm</w:t>
       </w:r>
     </w:p>
     <w:p>
@@ -78,7 +75,224 @@
         </w:numPr>
       </w:pPr>
       <w:r>
-        <w:t>What problem will you solve?</w:t>
+        <w:t>Core</w:t>
+      </w:r>
+    </w:p>
+    <w:p>
+      <w:pPr>
+        <w:pStyle w:val="ListParagraph"/>
+        <w:numPr>
+          <w:ilvl w:val="1"/>
+          <w:numId w:val="11"/>
+        </w:numPr>
+      </w:pPr>
+      <w:r>
+        <w:t>GUI System</w:t>
+      </w:r>
+    </w:p>
+    <w:p>
+      <w:pPr>
+        <w:pStyle w:val="ListParagraph"/>
+        <w:numPr>
+          <w:ilvl w:val="2"/>
+          <w:numId w:val="11"/>
+        </w:numPr>
+      </w:pPr>
+      <w:r>
+        <w:t>Widgets</w:t>
+      </w:r>
+    </w:p>
+    <w:p>
+      <w:pPr>
+        <w:pStyle w:val="ListParagraph"/>
+        <w:numPr>
+          <w:ilvl w:val="3"/>
+          <w:numId w:val="11"/>
+        </w:numPr>
+      </w:pPr>
+      <w:r>
+        <w:t>XML based</w:t>
+      </w:r>
+    </w:p>
+    <w:p>
+      <w:pPr>
+        <w:pStyle w:val="ListParagraph"/>
+        <w:numPr>
+          <w:ilvl w:val="4"/>
+          <w:numId w:val="11"/>
+        </w:numPr>
+      </w:pPr>
+      <w:r>
+        <w:t>As a programmer, I want the widgets to be built from XML, so that they are easily editable</w:t>
+      </w:r>
+    </w:p>
+    <w:p>
+      <w:pPr>
+        <w:pStyle w:val="ListParagraph"/>
+        <w:numPr>
+          <w:ilvl w:val="3"/>
+          <w:numId w:val="11"/>
+        </w:numPr>
+      </w:pPr>
+      <w:r>
+        <w:t>Widgets inside widgets</w:t>
+      </w:r>
+    </w:p>
+    <w:p>
+      <w:pPr>
+        <w:pStyle w:val="ListParagraph"/>
+        <w:numPr>
+          <w:ilvl w:val="4"/>
+          <w:numId w:val="11"/>
+        </w:numPr>
+      </w:pPr>
+      <w:r>
+        <w:t>As a designer, I want the widgets to be able to contain other widgets, so that everything is easily contained and managed</w:t>
+      </w:r>
+    </w:p>
+    <w:p>
+      <w:pPr>
+        <w:pStyle w:val="ListParagraph"/>
+        <w:numPr>
+          <w:ilvl w:val="3"/>
+          <w:numId w:val="11"/>
+        </w:numPr>
+      </w:pPr>
+      <w:r>
+        <w:t>Basic Widget UI features</w:t>
+      </w:r>
+    </w:p>
+    <w:p>
+      <w:pPr>
+        <w:pStyle w:val="ListParagraph"/>
+        <w:numPr>
+          <w:ilvl w:val="4"/>
+          <w:numId w:val="11"/>
+        </w:numPr>
+      </w:pPr>
+      <w:r>
+        <w:t>As a designer, I want the widgets to have basic features like states, properties, and transform, so that the GUI is fully featured</w:t>
+      </w:r>
+    </w:p>
+    <w:p>
+      <w:pPr>
+        <w:pStyle w:val="ListParagraph"/>
+        <w:numPr>
+          <w:ilvl w:val="3"/>
+          <w:numId w:val="11"/>
+        </w:numPr>
+      </w:pPr>
+      <w:r>
+        <w:t>Event System integration</w:t>
+      </w:r>
+    </w:p>
+    <w:p>
+      <w:pPr>
+        <w:pStyle w:val="ListParagraph"/>
+        <w:numPr>
+          <w:ilvl w:val="4"/>
+          <w:numId w:val="11"/>
+        </w:numPr>
+      </w:pPr>
+      <w:r>
+        <w:t>As a programmer, I want the widgets to be integrated with the Event system, so that the GUI can easily talk with other sytems</w:t>
+      </w:r>
+    </w:p>
+    <w:p>
+      <w:pPr>
+        <w:pStyle w:val="ListParagraph"/>
+        <w:numPr>
+          <w:ilvl w:val="1"/>
+          <w:numId w:val="11"/>
+        </w:numPr>
+      </w:pPr>
+      <w:r>
+        <w:t>Card game mechanics</w:t>
+      </w:r>
+    </w:p>
+    <w:p>
+      <w:pPr>
+        <w:pStyle w:val="ListParagraph"/>
+        <w:numPr>
+          <w:ilvl w:val="2"/>
+          <w:numId w:val="11"/>
+        </w:numPr>
+      </w:pPr>
+      <w:r>
+        <w:t>Cards definitions</w:t>
+      </w:r>
+    </w:p>
+    <w:p>
+      <w:pPr>
+        <w:pStyle w:val="ListParagraph"/>
+        <w:numPr>
+          <w:ilvl w:val="3"/>
+          <w:numId w:val="11"/>
+        </w:numPr>
+      </w:pPr>
+      <w:r>
+        <w:t>As a programmer, I want the cards to use Card definitions with basic features, so that cards can be easily created and edited</w:t>
+      </w:r>
+    </w:p>
+    <w:p>
+      <w:pPr>
+        <w:pStyle w:val="ListParagraph"/>
+        <w:numPr>
+          <w:ilvl w:val="3"/>
+          <w:numId w:val="11"/>
+        </w:numPr>
+      </w:pPr>
+      <w:r>
+        <w:t>As a programmer I want the card definitions to be generated from XML, so that they can be easily maintained</w:t>
+      </w:r>
+    </w:p>
+    <w:p>
+      <w:pPr>
+        <w:pStyle w:val="ListParagraph"/>
+        <w:numPr>
+          <w:ilvl w:val="2"/>
+          <w:numId w:val="11"/>
+        </w:numPr>
+      </w:pPr>
+      <w:r>
+        <w:t>Basic card game operations</w:t>
+      </w:r>
+    </w:p>
+    <w:p>
+      <w:pPr>
+        <w:pStyle w:val="ListParagraph"/>
+        <w:numPr>
+          <w:ilvl w:val="3"/>
+          <w:numId w:val="11"/>
+        </w:numPr>
+      </w:pPr>
+      <w:r>
+        <w:lastRenderedPageBreak/>
+        <w:t>As a designer, I want the game to have all of the basic features of a card game like draw, play, discard, and shuffle, so that I can easily build the game</w:t>
+      </w:r>
+    </w:p>
+    <w:p>
+      <w:pPr>
+        <w:pStyle w:val="ListParagraph"/>
+        <w:numPr>
+          <w:ilvl w:val="2"/>
+          <w:numId w:val="11"/>
+        </w:numPr>
+      </w:pPr>
+      <w:r>
+        <w:t>Mouse controls</w:t>
+      </w:r>
+    </w:p>
+    <w:p>
+      <w:pPr>
+        <w:pStyle w:val="ListParagraph"/>
+        <w:numPr>
+          <w:ilvl w:val="3"/>
+          <w:numId w:val="11"/>
+        </w:numPr>
+      </w:pPr>
+      <w:r>
+        <w:t>As a player, I want the game to be easily playable with just the mouse, so that I don’t have to fight the UI to play the game</w:t>
       </w:r>
     </w:p>
     <w:p>
@@ -90,7 +304,61 @@
         </w:numPr>
       </w:pPr>
       <w:r>
-        <w:t>Why is your project significant to the game industry?</w:t>
+        <w:t>Stretch</w:t>
+      </w:r>
+    </w:p>
+    <w:p>
+      <w:pPr>
+        <w:pStyle w:val="ListParagraph"/>
+        <w:numPr>
+          <w:ilvl w:val="1"/>
+          <w:numId w:val="11"/>
+        </w:numPr>
+      </w:pPr>
+      <w:r>
+        <w:t>GUI System</w:t>
+      </w:r>
+    </w:p>
+    <w:p>
+      <w:pPr>
+        <w:pStyle w:val="ListParagraph"/>
+        <w:numPr>
+          <w:ilvl w:val="2"/>
+          <w:numId w:val="11"/>
+        </w:numPr>
+      </w:pPr>
+      <w:r>
+        <w:t>Widgets</w:t>
+      </w:r>
+    </w:p>
+    <w:p>
+      <w:pPr>
+        <w:pStyle w:val="ListParagraph"/>
+        <w:numPr>
+          <w:ilvl w:val="3"/>
+          <w:numId w:val="11"/>
+        </w:numPr>
+      </w:pPr>
+      <w:r>
+        <w:t>Widget Containers</w:t>
+      </w:r>
+    </w:p>
+    <w:p>
+      <w:pPr>
+        <w:pStyle w:val="ListParagraph"/>
+        <w:numPr>
+          <w:ilvl w:val="4"/>
+          <w:numId w:val="11"/>
+        </w:numPr>
+      </w:pPr>
+      <w:r>
+        <w:t>As a designer, I wanter containers like horizontal and scroll boxes, so that I can more easily layout the GUI</w:t>
+      </w:r>
+    </w:p>
+    <w:p/>
+    <w:p>
+      <w:r>
+        <w:t>Final</w:t>
       </w:r>
     </w:p>
     <w:p>
@@ -102,10 +370,166 @@
         </w:numPr>
       </w:pPr>
       <w:r>
-        <w:t>What artifacts will be produced</w:t>
-      </w:r>
-      <w:r>
-        <w:t>?</w:t>
+        <w:t>Core</w:t>
+      </w:r>
+    </w:p>
+    <w:p>
+      <w:pPr>
+        <w:pStyle w:val="ListParagraph"/>
+        <w:numPr>
+          <w:ilvl w:val="1"/>
+          <w:numId w:val="11"/>
+        </w:numPr>
+      </w:pPr>
+      <w:r>
+        <w:t>Cards definitions</w:t>
+      </w:r>
+    </w:p>
+    <w:p>
+      <w:pPr>
+        <w:pStyle w:val="ListParagraph"/>
+        <w:numPr>
+          <w:ilvl w:val="2"/>
+          <w:numId w:val="11"/>
+        </w:numPr>
+      </w:pPr>
+      <w:r>
+        <w:t>As a programmer, I want the cards to use Card definitions with basic features, so that cards can be easily created and edited</w:t>
+      </w:r>
+    </w:p>
+    <w:p>
+      <w:pPr>
+        <w:pStyle w:val="ListParagraph"/>
+        <w:numPr>
+          <w:ilvl w:val="2"/>
+          <w:numId w:val="11"/>
+        </w:numPr>
+      </w:pPr>
+      <w:r>
+        <w:t>As a programmer I want the card definitions to be generated from XML, so that they can be easily maintained</w:t>
+      </w:r>
+    </w:p>
+    <w:p>
+      <w:pPr>
+        <w:pStyle w:val="ListParagraph"/>
+        <w:numPr>
+          <w:ilvl w:val="1"/>
+          <w:numId w:val="11"/>
+        </w:numPr>
+      </w:pPr>
+      <w:r>
+        <w:t>Player and enemy stats</w:t>
+      </w:r>
+    </w:p>
+    <w:p>
+      <w:pPr>
+        <w:pStyle w:val="ListParagraph"/>
+        <w:numPr>
+          <w:ilvl w:val="2"/>
+          <w:numId w:val="11"/>
+        </w:numPr>
+      </w:pPr>
+      <w:r>
+        <w:t>As a player, I want the player and enemy state like health and enemy attack visible, so that I can make informed decisions on my turn</w:t>
+      </w:r>
+    </w:p>
+    <w:p>
+      <w:pPr>
+        <w:pStyle w:val="ListParagraph"/>
+        <w:numPr>
+          <w:ilvl w:val="1"/>
+          <w:numId w:val="11"/>
+        </w:numPr>
+      </w:pPr>
+      <w:r>
+        <w:t>Game rules</w:t>
+      </w:r>
+    </w:p>
+    <w:p>
+      <w:pPr>
+        <w:pStyle w:val="ListParagraph"/>
+        <w:numPr>
+          <w:ilvl w:val="2"/>
+          <w:numId w:val="11"/>
+        </w:numPr>
+      </w:pPr>
+      <w:r>
+        <w:t>As a designer I want basic game rules like a mana system to force the player to make good decisions, so that the game can have challenge and be more fun</w:t>
+      </w:r>
+    </w:p>
+    <w:p>
+      <w:pPr>
+        <w:pStyle w:val="ListParagraph"/>
+        <w:numPr>
+          <w:ilvl w:val="0"/>
+          <w:numId w:val="11"/>
+        </w:numPr>
+      </w:pPr>
+      <w:r>
+        <w:t>Stretch</w:t>
+      </w:r>
+    </w:p>
+    <w:p>
+      <w:pPr>
+        <w:pStyle w:val="ListParagraph"/>
+        <w:numPr>
+          <w:ilvl w:val="1"/>
+          <w:numId w:val="11"/>
+        </w:numPr>
+      </w:pPr>
+      <w:r>
+        <w:t>Enemy AI</w:t>
+      </w:r>
+    </w:p>
+    <w:p>
+      <w:pPr>
+        <w:pStyle w:val="ListParagraph"/>
+        <w:numPr>
+          <w:ilvl w:val="2"/>
+          <w:numId w:val="11"/>
+        </w:numPr>
+      </w:pPr>
+      <w:r>
+        <w:t>As a player I want a simple enemy AI to fight against, so that the game doesn’t get repetitive</w:t>
+      </w:r>
+    </w:p>
+    <w:p>
+      <w:pPr>
+        <w:pStyle w:val="ListParagraph"/>
+        <w:numPr>
+          <w:ilvl w:val="1"/>
+          <w:numId w:val="11"/>
+        </w:numPr>
+      </w:pPr>
+      <w:r>
+        <w:t>Slay the Spire-like</w:t>
+      </w:r>
+      <w:r>
+        <w:t xml:space="preserve"> mechanics</w:t>
+      </w:r>
+    </w:p>
+    <w:p>
+      <w:pPr>
+        <w:pStyle w:val="ListParagraph"/>
+        <w:numPr>
+          <w:ilvl w:val="2"/>
+          <w:numId w:val="11"/>
+        </w:numPr>
+      </w:pPr>
+      <w:r>
+        <w:t>As a player I want the game to have features of Slay the Spire like restarting on death, events occurring between fights so that the game pushes me to get better</w:t>
+      </w:r>
+    </w:p>
+    <w:p>
+      <w:pPr>
+        <w:pStyle w:val="ListParagraph"/>
+        <w:numPr>
+          <w:ilvl w:val="2"/>
+          <w:numId w:val="11"/>
+        </w:numPr>
+      </w:pPr>
+      <w:r>
+        <w:t>As a player I want to be able to upgrade my deck by add/remove/upgrading cards between fights so that I can customize my deck the way I want</w:t>
       </w:r>
     </w:p>
     <w:p>
@@ -113,12 +537,12 @@
         <w:pStyle w:val="Heading1"/>
       </w:pPr>
       <w:r>
-        <w:t>Detailed Feature Description</w:t>
-      </w:r>
-    </w:p>
-    <w:p>
-      <w:r>
-        <w:t>Features:</w:t>
+        <w:t>Technical Issues</w:t>
+      </w:r>
+    </w:p>
+    <w:p>
+      <w:r>
+        <w:t>Feature:</w:t>
       </w:r>
     </w:p>
     <w:p>
@@ -130,7 +554,7 @@
         </w:numPr>
       </w:pPr>
       <w:r>
-        <w:t>GUI System</w:t>
+        <w:t>Widgets</w:t>
       </w:r>
     </w:p>
     <w:p>
@@ -142,7 +566,92 @@
         </w:numPr>
       </w:pPr>
       <w:r>
-        <w:t>Widget-based</w:t>
+        <w:lastRenderedPageBreak/>
+        <w:t>Poorly understood</w:t>
+      </w:r>
+    </w:p>
+    <w:p>
+      <w:pPr>
+        <w:pStyle w:val="ListParagraph"/>
+        <w:numPr>
+          <w:ilvl w:val="1"/>
+          <w:numId w:val="11"/>
+        </w:numPr>
+      </w:pPr>
+      <w:r>
+        <w:t>Don’t know what parameters a widget should take and how to keep track of them</w:t>
+      </w:r>
+    </w:p>
+    <w:p>
+      <w:pPr>
+        <w:pStyle w:val="ListParagraph"/>
+        <w:numPr>
+          <w:ilvl w:val="1"/>
+          <w:numId w:val="11"/>
+        </w:numPr>
+      </w:pPr>
+      <w:r>
+        <w:t>Don’t know how to edit them</w:t>
+      </w:r>
+    </w:p>
+    <w:p>
+      <w:pPr>
+        <w:pStyle w:val="ListParagraph"/>
+        <w:numPr>
+          <w:ilvl w:val="1"/>
+          <w:numId w:val="11"/>
+        </w:numPr>
+      </w:pPr>
+      <w:r>
+        <w:t>Don’t understand transitions between states</w:t>
+      </w:r>
+    </w:p>
+    <w:p>
+      <w:pPr>
+        <w:pStyle w:val="ListParagraph"/>
+        <w:numPr>
+          <w:ilvl w:val="1"/>
+          <w:numId w:val="11"/>
+        </w:numPr>
+      </w:pPr>
+      <w:r>
+        <w:t>Writing layout in XML</w:t>
+      </w:r>
+    </w:p>
+    <w:p>
+      <w:pPr>
+        <w:pStyle w:val="ListParagraph"/>
+        <w:numPr>
+          <w:ilvl w:val="1"/>
+          <w:numId w:val="11"/>
+        </w:numPr>
+      </w:pPr>
+      <w:r>
+        <w:t>Risk: High</w:t>
+      </w:r>
+    </w:p>
+    <w:p>
+      <w:pPr>
+        <w:pStyle w:val="ListParagraph"/>
+        <w:numPr>
+          <w:ilvl w:val="0"/>
+          <w:numId w:val="11"/>
+        </w:numPr>
+      </w:pPr>
+      <w:r>
+        <w:t>Card game versus enemy</w:t>
+      </w:r>
+    </w:p>
+    <w:p>
+      <w:pPr>
+        <w:pStyle w:val="ListParagraph"/>
+        <w:numPr>
+          <w:ilvl w:val="1"/>
+          <w:numId w:val="11"/>
+        </w:numPr>
+      </w:pPr>
+      <w:r>
+        <w:t>Card Definitions</w:t>
       </w:r>
     </w:p>
     <w:p>
@@ -154,7 +663,7 @@
         </w:numPr>
       </w:pPr>
       <w:r>
-        <w:t>Widgets inside widgets</w:t>
+        <w:t>Could be a lot of work if cards are complicated, so I will try to keep them simple</w:t>
       </w:r>
     </w:p>
     <w:p>
@@ -166,7 +675,19 @@
         </w:numPr>
       </w:pPr>
       <w:r>
-        <w:t>Click and Drag</w:t>
+        <w:t>Risk: medium</w:t>
+      </w:r>
+    </w:p>
+    <w:p>
+      <w:pPr>
+        <w:pStyle w:val="ListParagraph"/>
+        <w:numPr>
+          <w:ilvl w:val="1"/>
+          <w:numId w:val="11"/>
+        </w:numPr>
+      </w:pPr>
+      <w:r>
+        <w:t>Tracking gamestate</w:t>
       </w:r>
     </w:p>
     <w:p>
@@ -178,7 +699,10 @@
         </w:numPr>
       </w:pPr>
       <w:r>
-        <w:t>Transform hierarchy</w:t>
+        <w:t>Player deck, hand, play area, and discard pile</w:t>
+      </w:r>
+      <w:r>
+        <w:t>/ player and opponent health shouldn’t be too difficult as I have done it before for thesis</w:t>
       </w:r>
     </w:p>
     <w:p>
@@ -190,7 +714,19 @@
         </w:numPr>
       </w:pPr>
       <w:r>
-        <w:t>Scroll, Horizontal, Vertical boxes</w:t>
+        <w:t>Risk: medium</w:t>
+      </w:r>
+    </w:p>
+    <w:p>
+      <w:pPr>
+        <w:pStyle w:val="ListParagraph"/>
+        <w:numPr>
+          <w:ilvl w:val="1"/>
+          <w:numId w:val="11"/>
+        </w:numPr>
+      </w:pPr>
+      <w:r>
+        <w:t>Playing cards</w:t>
       </w:r>
     </w:p>
     <w:p>
@@ -202,7 +738,7 @@
         </w:numPr>
       </w:pPr>
       <w:r>
-        <w:t>Animations</w:t>
+        <w:t>Click and drag using Widget system. Difficulty is on the widgets</w:t>
       </w:r>
     </w:p>
     <w:p>
@@ -214,565 +750,7 @@
         </w:numPr>
       </w:pPr>
       <w:r>
-        <w:t>Event based</w:t>
-      </w:r>
-    </w:p>
-    <w:p>
-      <w:pPr>
-        <w:pStyle w:val="ListParagraph"/>
-        <w:numPr>
-          <w:ilvl w:val="2"/>
-          <w:numId w:val="11"/>
-        </w:numPr>
-      </w:pPr>
-      <w:r>
-        <w:t>Properties</w:t>
-      </w:r>
-    </w:p>
-    <w:p>
-      <w:pPr>
-        <w:pStyle w:val="ListParagraph"/>
-        <w:numPr>
-          <w:ilvl w:val="2"/>
-          <w:numId w:val="11"/>
-        </w:numPr>
-      </w:pPr>
-      <w:r>
-        <w:t>XML</w:t>
-      </w:r>
-    </w:p>
-    <w:p>
-      <w:pPr>
-        <w:pStyle w:val="ListParagraph"/>
-        <w:numPr>
-          <w:ilvl w:val="3"/>
-          <w:numId w:val="11"/>
-        </w:numPr>
-      </w:pPr>
-    </w:p>
-    <w:p>
-      <w:pPr>
-        <w:pStyle w:val="ListParagraph"/>
-        <w:numPr>
-          <w:ilvl w:val="0"/>
-          <w:numId w:val="11"/>
-        </w:numPr>
-      </w:pPr>
-      <w:r>
-        <w:t>Card game mechanics</w:t>
-      </w:r>
-    </w:p>
-    <w:p>
-      <w:pPr>
-        <w:pStyle w:val="ListParagraph"/>
-        <w:numPr>
-          <w:ilvl w:val="1"/>
-          <w:numId w:val="11"/>
-        </w:numPr>
-      </w:pPr>
-      <w:r>
-        <w:t>Card definitions</w:t>
-      </w:r>
-    </w:p>
-    <w:p>
-      <w:pPr>
-        <w:pStyle w:val="ListParagraph"/>
-        <w:numPr>
-          <w:ilvl w:val="1"/>
-          <w:numId w:val="11"/>
-        </w:numPr>
-      </w:pPr>
-      <w:r>
-        <w:t xml:space="preserve">Tracking </w:t>
-      </w:r>
-      <w:proofErr w:type="spellStart"/>
-      <w:r>
-        <w:t>gamestate</w:t>
-      </w:r>
-      <w:proofErr w:type="spellEnd"/>
-    </w:p>
-    <w:p>
-      <w:pPr>
-        <w:pStyle w:val="ListParagraph"/>
-        <w:numPr>
-          <w:ilvl w:val="1"/>
-          <w:numId w:val="11"/>
-        </w:numPr>
-      </w:pPr>
-      <w:r>
-        <w:t>Play card by click and drag</w:t>
-      </w:r>
-    </w:p>
-    <w:p>
-      <w:pPr>
-        <w:pStyle w:val="ListParagraph"/>
-        <w:numPr>
-          <w:ilvl w:val="1"/>
-          <w:numId w:val="11"/>
-        </w:numPr>
-      </w:pPr>
-      <w:r>
-        <w:t>Can look at cards in deck unordered</w:t>
-      </w:r>
-    </w:p>
-    <w:p>
-      <w:pPr>
-        <w:pStyle w:val="ListParagraph"/>
-        <w:numPr>
-          <w:ilvl w:val="1"/>
-          <w:numId w:val="11"/>
-        </w:numPr>
-      </w:pPr>
-      <w:r>
-        <w:t>Can look at discard pile</w:t>
-      </w:r>
-    </w:p>
-    <w:p>
-      <w:pPr>
-        <w:pStyle w:val="ListParagraph"/>
-        <w:numPr>
-          <w:ilvl w:val="1"/>
-          <w:numId w:val="11"/>
-        </w:numPr>
-      </w:pPr>
-      <w:r>
-        <w:t>End turn</w:t>
-      </w:r>
-    </w:p>
-    <w:p>
-      <w:pPr>
-        <w:pStyle w:val="ListParagraph"/>
-        <w:numPr>
-          <w:ilvl w:val="1"/>
-          <w:numId w:val="11"/>
-        </w:numPr>
-      </w:pPr>
-      <w:r>
-        <w:t>Health of player and enemy</w:t>
-      </w:r>
-    </w:p>
-    <w:p>
-      <w:pPr>
-        <w:pStyle w:val="ListParagraph"/>
-        <w:numPr>
-          <w:ilvl w:val="0"/>
-          <w:numId w:val="11"/>
-        </w:numPr>
-      </w:pPr>
-      <w:r>
-        <w:t>Enemy AI</w:t>
-      </w:r>
-    </w:p>
-    <w:p>
-      <w:pPr>
-        <w:pStyle w:val="ListParagraph"/>
-        <w:numPr>
-          <w:ilvl w:val="1"/>
-          <w:numId w:val="11"/>
-        </w:numPr>
-      </w:pPr>
-      <w:r>
-        <w:t>Basic actions in sequential order</w:t>
-      </w:r>
-    </w:p>
-    <w:p>
-      <w:pPr>
-        <w:pStyle w:val="ListParagraph"/>
-        <w:numPr>
-          <w:ilvl w:val="0"/>
-          <w:numId w:val="11"/>
-        </w:numPr>
-      </w:pPr>
-      <w:r>
-        <w:t>Rogue-like mechanics</w:t>
-      </w:r>
-    </w:p>
-    <w:p>
-      <w:pPr>
-        <w:pStyle w:val="ListParagraph"/>
-        <w:numPr>
-          <w:ilvl w:val="1"/>
-          <w:numId w:val="11"/>
-        </w:numPr>
-      </w:pPr>
-      <w:r>
-        <w:lastRenderedPageBreak/>
-        <w:t>Between fights choice of what card to add/remove</w:t>
-      </w:r>
-      <w:r>
-        <w:t>/upgrade</w:t>
-      </w:r>
-    </w:p>
-    <w:p>
-      <w:pPr>
-        <w:pStyle w:val="ListParagraph"/>
-        <w:numPr>
-          <w:ilvl w:val="1"/>
-          <w:numId w:val="11"/>
-        </w:numPr>
-      </w:pPr>
-      <w:r>
-        <w:t>Fight</w:t>
-      </w:r>
-      <w:r>
-        <w:t xml:space="preserve"> -&gt;</w:t>
-      </w:r>
-      <w:r>
-        <w:t xml:space="preserve"> event </w:t>
-      </w:r>
-      <w:r>
-        <w:t>-&gt;</w:t>
-      </w:r>
-      <w:r>
-        <w:t xml:space="preserve"> fight order</w:t>
-      </w:r>
-    </w:p>
-    <w:p>
-      <w:r>
-        <w:t xml:space="preserve">List each feature and </w:t>
-      </w:r>
-      <w:r>
-        <w:t>generate the associated user stories</w:t>
-      </w:r>
-      <w:r>
-        <w:t>. Break the list into two parts “core” and “stretch” features for both Midterm presentation and Final presentation.</w:t>
-      </w:r>
-    </w:p>
-    <w:p>
-      <w:r>
-        <w:t xml:space="preserve">Download and review this template on how to write Agile user stories: </w:t>
-      </w:r>
-      <w:hyperlink r:id="rId7" w:history="1">
-        <w:r>
-          <w:rPr>
-            <w:rStyle w:val="Hyperlink"/>
-          </w:rPr>
-          <w:t>Writing Agile User Stories</w:t>
-        </w:r>
-      </w:hyperlink>
-    </w:p>
-    <w:p>
-      <w:r>
-        <w:t xml:space="preserve">Download and review this template on developing an Agile product backlog: </w:t>
-      </w:r>
-      <w:hyperlink r:id="rId8" w:history="1">
-        <w:r>
-          <w:rPr>
-            <w:rStyle w:val="Hyperlink"/>
-          </w:rPr>
-          <w:t>Developing an Agile Product Backlog</w:t>
-        </w:r>
-      </w:hyperlink>
-    </w:p>
-    <w:p>
-      <w:pPr>
-        <w:pStyle w:val="Heading1"/>
-      </w:pPr>
-      <w:r>
-        <w:t>Technical Issues</w:t>
-      </w:r>
-    </w:p>
-    <w:p>
-      <w:r>
-        <w:t>Feature:</w:t>
-      </w:r>
-    </w:p>
-    <w:p>
-      <w:pPr>
-        <w:pStyle w:val="ListParagraph"/>
-        <w:numPr>
-          <w:ilvl w:val="0"/>
-          <w:numId w:val="11"/>
-        </w:numPr>
-      </w:pPr>
-      <w:r>
-        <w:t>Widgets</w:t>
-      </w:r>
-    </w:p>
-    <w:p>
-      <w:pPr>
-        <w:pStyle w:val="ListParagraph"/>
-        <w:numPr>
-          <w:ilvl w:val="1"/>
-          <w:numId w:val="11"/>
-        </w:numPr>
-      </w:pPr>
-      <w:r>
-        <w:t>Poorly understood</w:t>
-      </w:r>
-    </w:p>
-    <w:p>
-      <w:pPr>
-        <w:pStyle w:val="ListParagraph"/>
-        <w:numPr>
-          <w:ilvl w:val="1"/>
-          <w:numId w:val="11"/>
-        </w:numPr>
-      </w:pPr>
-      <w:r>
-        <w:t>Don’t know what parameters a widget should take and how to keep track of them</w:t>
-      </w:r>
-    </w:p>
-    <w:p>
-      <w:pPr>
-        <w:pStyle w:val="ListParagraph"/>
-        <w:numPr>
-          <w:ilvl w:val="1"/>
-          <w:numId w:val="11"/>
-        </w:numPr>
-      </w:pPr>
-      <w:r>
-        <w:t>Don’t know how to edit them</w:t>
-      </w:r>
-    </w:p>
-    <w:p>
-      <w:pPr>
-        <w:pStyle w:val="ListParagraph"/>
-        <w:numPr>
-          <w:ilvl w:val="1"/>
-          <w:numId w:val="11"/>
-        </w:numPr>
-      </w:pPr>
-      <w:r>
-        <w:t>Don’t understand transitions between states</w:t>
-      </w:r>
-    </w:p>
-    <w:p>
-      <w:pPr>
-        <w:pStyle w:val="ListParagraph"/>
-        <w:numPr>
-          <w:ilvl w:val="1"/>
-          <w:numId w:val="11"/>
-        </w:numPr>
-      </w:pPr>
-      <w:r>
-        <w:t>Writing layout in XML</w:t>
-      </w:r>
-    </w:p>
-    <w:p>
-      <w:pPr>
-        <w:pStyle w:val="ListParagraph"/>
-        <w:numPr>
-          <w:ilvl w:val="1"/>
-          <w:numId w:val="11"/>
-        </w:numPr>
-      </w:pPr>
-      <w:r>
-        <w:t>Risk: High</w:t>
-      </w:r>
-    </w:p>
-    <w:p>
-      <w:pPr>
-        <w:pStyle w:val="ListParagraph"/>
-        <w:numPr>
-          <w:ilvl w:val="0"/>
-          <w:numId w:val="11"/>
-        </w:numPr>
-      </w:pPr>
-      <w:r>
-        <w:t>Card game versus enemy</w:t>
-      </w:r>
-    </w:p>
-    <w:p>
-      <w:pPr>
-        <w:pStyle w:val="ListParagraph"/>
-        <w:numPr>
-          <w:ilvl w:val="1"/>
-          <w:numId w:val="11"/>
-        </w:numPr>
-      </w:pPr>
-      <w:r>
-        <w:t>Card Definitions</w:t>
-      </w:r>
-    </w:p>
-    <w:p>
-      <w:pPr>
-        <w:pStyle w:val="ListParagraph"/>
-        <w:numPr>
-          <w:ilvl w:val="2"/>
-          <w:numId w:val="11"/>
-        </w:numPr>
-      </w:pPr>
-      <w:r>
-        <w:t>Could be a lot of work if cards are complicated, so I will try to keep them simple</w:t>
-      </w:r>
-    </w:p>
-    <w:p>
-      <w:pPr>
-        <w:pStyle w:val="ListParagraph"/>
-        <w:numPr>
-          <w:ilvl w:val="2"/>
-          <w:numId w:val="11"/>
-        </w:numPr>
-      </w:pPr>
-      <w:r>
-        <w:t>Risk: medium</w:t>
-      </w:r>
-    </w:p>
-    <w:p>
-      <w:pPr>
-        <w:pStyle w:val="ListParagraph"/>
-        <w:numPr>
-          <w:ilvl w:val="1"/>
-          <w:numId w:val="11"/>
-        </w:numPr>
-      </w:pPr>
-      <w:r>
-        <w:t xml:space="preserve">Tracking </w:t>
-      </w:r>
-      <w:proofErr w:type="spellStart"/>
-      <w:r>
-        <w:t>gamestate</w:t>
-      </w:r>
-      <w:proofErr w:type="spellEnd"/>
-    </w:p>
-    <w:p>
-      <w:pPr>
-        <w:pStyle w:val="ListParagraph"/>
-        <w:numPr>
-          <w:ilvl w:val="2"/>
-          <w:numId w:val="11"/>
-        </w:numPr>
-      </w:pPr>
-      <w:r>
-        <w:t>Player deck, hand, play area, and discard pile</w:t>
-      </w:r>
-      <w:r>
-        <w:t>/ player and opponent health shouldn’t be too difficult as I have done it before for thesis</w:t>
-      </w:r>
-    </w:p>
-    <w:p>
-      <w:pPr>
-        <w:pStyle w:val="ListParagraph"/>
-        <w:numPr>
-          <w:ilvl w:val="2"/>
-          <w:numId w:val="11"/>
-        </w:numPr>
-      </w:pPr>
-      <w:r>
-        <w:t>Risk: medium</w:t>
-      </w:r>
-    </w:p>
-    <w:p>
-      <w:pPr>
-        <w:pStyle w:val="ListParagraph"/>
-        <w:numPr>
-          <w:ilvl w:val="1"/>
-          <w:numId w:val="11"/>
-        </w:numPr>
-      </w:pPr>
-      <w:r>
-        <w:t>Playing cards</w:t>
-      </w:r>
-    </w:p>
-    <w:p>
-      <w:pPr>
-        <w:pStyle w:val="ListParagraph"/>
-        <w:numPr>
-          <w:ilvl w:val="2"/>
-          <w:numId w:val="11"/>
-        </w:numPr>
-      </w:pPr>
-      <w:r>
-        <w:t>Click and drag using Widget system. Difficulty is on the widgets</w:t>
-      </w:r>
-    </w:p>
-    <w:p>
-      <w:pPr>
-        <w:pStyle w:val="ListParagraph"/>
-        <w:numPr>
-          <w:ilvl w:val="2"/>
-          <w:numId w:val="11"/>
-        </w:numPr>
-      </w:pPr>
-      <w:r>
         <w:t>Risk: low</w:t>
-      </w:r>
-    </w:p>
-    <w:p>
-      <w:pPr>
-        <w:pStyle w:val="ListParagraph"/>
-        <w:numPr>
-          <w:ilvl w:val="1"/>
-          <w:numId w:val="11"/>
-        </w:numPr>
-      </w:pPr>
-      <w:r>
-        <w:t>Viewing deck</w:t>
-      </w:r>
-    </w:p>
-    <w:p>
-      <w:pPr>
-        <w:pStyle w:val="ListParagraph"/>
-        <w:numPr>
-          <w:ilvl w:val="2"/>
-          <w:numId w:val="11"/>
-        </w:numPr>
-      </w:pPr>
-      <w:r>
-        <w:t>Deck viewable in uno</w:t>
-      </w:r>
-    </w:p>
-    <w:p>
-      <w:r>
-        <w:t xml:space="preserve">List the technical issues for each feature. </w:t>
-      </w:r>
-    </w:p>
-    <w:p>
-      <w:pPr>
-        <w:pStyle w:val="ListParagraph"/>
-        <w:numPr>
-          <w:ilvl w:val="0"/>
-          <w:numId w:val="12"/>
-        </w:numPr>
-      </w:pPr>
-      <w:r>
-        <w:t xml:space="preserve">How well do you currently understand </w:t>
-      </w:r>
-      <w:r>
-        <w:t>the technical issues associated with the</w:t>
-      </w:r>
-      <w:r>
-        <w:t xml:space="preserve"> feature?</w:t>
-      </w:r>
-    </w:p>
-    <w:p>
-      <w:pPr>
-        <w:pStyle w:val="ListParagraph"/>
-        <w:numPr>
-          <w:ilvl w:val="0"/>
-          <w:numId w:val="12"/>
-        </w:numPr>
-      </w:pPr>
-      <w:r>
-        <w:t>What is unknown about the feature and w</w:t>
-      </w:r>
-      <w:r>
-        <w:t xml:space="preserve">hat do you </w:t>
-      </w:r>
-      <w:r>
-        <w:t xml:space="preserve">believe you </w:t>
-      </w:r>
-      <w:r>
-        <w:t xml:space="preserve">need to learn to </w:t>
-      </w:r>
-      <w:r>
-        <w:t xml:space="preserve">successfully </w:t>
-      </w:r>
-      <w:r>
-        <w:t xml:space="preserve">implement the feature? </w:t>
-      </w:r>
-    </w:p>
-    <w:p>
-      <w:pPr>
-        <w:pStyle w:val="ListParagraph"/>
-        <w:numPr>
-          <w:ilvl w:val="0"/>
-          <w:numId w:val="12"/>
-        </w:numPr>
-      </w:pPr>
-      <w:r>
-        <w:t>Rate the risk of successfully implementing the feature: high, medium, and low.</w:t>
       </w:r>
     </w:p>
     <w:p>
@@ -792,20 +770,19 @@
         </w:numPr>
       </w:pPr>
       <w:r>
-        <w:t xml:space="preserve">What performance issues might arise? </w:t>
-      </w:r>
-    </w:p>
-    <w:p>
-      <w:pPr>
-        <w:pStyle w:val="ListParagraph"/>
-        <w:numPr>
-          <w:ilvl w:val="0"/>
+        <w:t>Rendering complicated UI may cause performance issues</w:t>
+      </w:r>
+    </w:p>
+    <w:p>
+      <w:pPr>
+        <w:pStyle w:val="ListParagraph"/>
+        <w:numPr>
+          <w:ilvl w:val="1"/>
           <w:numId w:val="13"/>
         </w:numPr>
       </w:pPr>
       <w:r>
-        <w:lastRenderedPageBreak/>
-        <w:t>What tools will you use to solve the issues?</w:t>
+        <w:t>Tools to solve: RenderDoc, timing rendering</w:t>
       </w:r>
     </w:p>
     <w:p>
@@ -1564,7 +1541,7 @@
         <w:rFonts w:ascii="Symbol" w:hAnsi="Symbol" w:hint="default"/>
       </w:rPr>
     </w:lvl>
-    <w:lvl w:ilvl="1" w:tplc="04090003" w:tentative="1">
+    <w:lvl w:ilvl="1" w:tplc="04090003">
       <w:start w:val="1"/>
       <w:numFmt w:val="bullet"/>
       <w:lvlText w:val="o"/>

</xml_diff>

<commit_message>
Changed user stories to be in format of core, stretch, final, and midter
</commit_message>
<xml_diff>
--- a/Docs/Directed Focus Study Project Proposal.docx
+++ b/Docs/Directed Focus Study Project Proposal.docx
@@ -12,11 +12,19 @@
     </w:p>
     <w:p>
       <w:hyperlink r:id="rId6" w:history="1">
+        <w:proofErr w:type="spellStart"/>
         <w:r>
           <w:rPr>
             <w:rStyle w:val="Hyperlink"/>
           </w:rPr>
-          <w:t>Github link</w:t>
+          <w:t>Github</w:t>
+        </w:r>
+        <w:proofErr w:type="spellEnd"/>
+        <w:r>
+          <w:rPr>
+            <w:rStyle w:val="Hyperlink"/>
+          </w:rPr>
+          <w:t xml:space="preserve"> link</w:t>
         </w:r>
       </w:hyperlink>
     </w:p>
@@ -39,7 +47,15 @@
         <w:t>.</w:t>
       </w:r>
       <w:r>
-        <w:t xml:space="preserve"> In industry there have been more and more virtual card games like Hearthstone, Legends of Runeterra, and Gwent. Also, the GUI features card games require cover many areas that are common in all games.</w:t>
+        <w:t xml:space="preserve"> In industry there have been more and more virtual card games like Hearthstone, Legends of </w:t>
+      </w:r>
+      <w:proofErr w:type="spellStart"/>
+      <w:r>
+        <w:t>Runeterra</w:t>
+      </w:r>
+      <w:proofErr w:type="spellEnd"/>
+      <w:r>
+        <w:t>, and Gwent. Also, the GUI features card games require cover many areas that are common in all games.</w:t>
       </w:r>
       <w:r>
         <w:t xml:space="preserve"> The artifact will be a rogue-like deckbuilding game like Slay the Spire</w:t>
@@ -195,7 +211,13 @@
         </w:numPr>
       </w:pPr>
       <w:r>
-        <w:t>As a programmer, I want the widgets to be integrated with the Event system, so that the GUI can easily talk with other sytems</w:t>
+        <w:t>As a programmer, I want the widgets to be integrated with the Event system, so that the GUI can easily talk with other sy</w:t>
+      </w:r>
+      <w:r>
+        <w:t>s</w:t>
+      </w:r>
+      <w:r>
+        <w:t>tems</w:t>
       </w:r>
     </w:p>
     <w:p>
@@ -352,7 +374,7 @@
         </w:numPr>
       </w:pPr>
       <w:r>
-        <w:t>As a designer, I wanter containers like horizontal and scroll boxes, so that I can more easily layout the GUI</w:t>
+        <w:t>As a designer, I want containers like horizontal and scroll boxes, so that I can more easily layout the GUI</w:t>
       </w:r>
     </w:p>
     <w:p/>
@@ -687,8 +709,13 @@
         </w:numPr>
       </w:pPr>
       <w:r>
-        <w:t>Tracking gamestate</w:t>
-      </w:r>
+        <w:t xml:space="preserve">Tracking </w:t>
+      </w:r>
+      <w:proofErr w:type="spellStart"/>
+      <w:r>
+        <w:t>gamestate</w:t>
+      </w:r>
+      <w:proofErr w:type="spellEnd"/>
     </w:p>
     <w:p>
       <w:pPr>
@@ -782,7 +809,15 @@
         </w:numPr>
       </w:pPr>
       <w:r>
-        <w:t>Tools to solve: RenderDoc, timing rendering</w:t>
+        <w:t xml:space="preserve">Tools to solve: </w:t>
+      </w:r>
+      <w:proofErr w:type="spellStart"/>
+      <w:r>
+        <w:t>RenderDoc</w:t>
+      </w:r>
+      <w:proofErr w:type="spellEnd"/>
+      <w:r>
+        <w:t>, timing rendering</w:t>
       </w:r>
     </w:p>
     <w:p>

</xml_diff>